<commit_message>
completing login register with error mssg and email notification pushing
</commit_message>
<xml_diff>
--- a/readMe files/Project Plan FOODKA.docx
+++ b/readMe files/Project Plan FOODKA.docx
@@ -764,7 +764,35 @@
                 <w:color w:val="FF0000"/>
                 <w:lang w:val="en-GB"/>
               </w:rPr>
-              <w:t>3.password Encryption/decryption</w:t>
+              <w:t>3.password Encryption/</w:t>
+            </w:r>
+            <w:r>
+              <w:rPr>
+                <w:color w:val="FF0000"/>
+                <w:lang w:val="en-GB"/>
+              </w:rPr>
+              <w:t>decryption</w:t>
+            </w:r>
+            <w:r>
+              <w:rPr>
+                <w:color w:val="FF0000"/>
+                <w:lang w:val="en-GB"/>
+              </w:rPr>
+              <w:t xml:space="preserve"> (</w:t>
+            </w:r>
+            <w:r>
+              <w:rPr>
+                <w:color w:val="70AD47" w:themeColor="accent6"/>
+                <w:lang w:val="en-GB"/>
+              </w:rPr>
+              <w:t>my localhost problem</w:t>
+            </w:r>
+            <w:r>
+              <w:rPr>
+                <w:color w:val="FF0000"/>
+                <w:lang w:val="en-GB"/>
+              </w:rPr>
+              <w:t>)</w:t>
             </w:r>
           </w:p>
           <w:p>
@@ -808,8 +836,16 @@
               <w:rPr>
                 <w:lang w:val="en-GB"/>
               </w:rPr>
-              <w:t xml:space="preserve"> url</w:t>
-            </w:r>
+              <w:t xml:space="preserve"> </w:t>
+            </w:r>
+            <w:proofErr w:type="spellStart"/>
+            <w:r>
+              <w:rPr>
+                <w:lang w:val="en-GB"/>
+              </w:rPr>
+              <w:t>url</w:t>
+            </w:r>
+            <w:proofErr w:type="spellEnd"/>
           </w:p>
           <w:p>
             <w:pPr>
@@ -1348,7 +1384,32 @@
                 <w:color w:val="FF0000"/>
                 <w:lang w:val="en-GB"/>
               </w:rPr>
-              <w:t>(Bkash ,wallet)</w:t>
+              <w:t>(</w:t>
+            </w:r>
+            <w:proofErr w:type="spellStart"/>
+            <w:proofErr w:type="gramStart"/>
+            <w:r>
+              <w:rPr>
+                <w:color w:val="FF0000"/>
+                <w:lang w:val="en-GB"/>
+              </w:rPr>
+              <w:t>Bkash</w:t>
+            </w:r>
+            <w:proofErr w:type="spellEnd"/>
+            <w:r>
+              <w:rPr>
+                <w:color w:val="FF0000"/>
+                <w:lang w:val="en-GB"/>
+              </w:rPr>
+              <w:t xml:space="preserve"> ,wallet</w:t>
+            </w:r>
+            <w:proofErr w:type="gramEnd"/>
+            <w:r>
+              <w:rPr>
+                <w:color w:val="FF0000"/>
+                <w:lang w:val="en-GB"/>
+              </w:rPr>
+              <w:t>)</w:t>
             </w:r>
           </w:p>
           <w:p>

</xml_diff>

<commit_message>
making seo friendly url
</commit_message>
<xml_diff>
--- a/readMe files/Project Plan FOODKA.docx
+++ b/readMe files/Project Plan FOODKA.docx
@@ -721,6 +721,40 @@
               <w:t>4</w:t>
             </w:r>
           </w:p>
+          <w:p>
+            <w:pPr>
+              <w:rPr>
+                <w:lang w:val="en-GB"/>
+              </w:rPr>
+            </w:pPr>
+          </w:p>
+          <w:p>
+            <w:pPr>
+              <w:rPr>
+                <w:lang w:val="en-GB"/>
+              </w:rPr>
+            </w:pPr>
+          </w:p>
+          <w:p>
+            <w:pPr>
+              <w:rPr>
+                <w:lang w:val="en-GB"/>
+              </w:rPr>
+            </w:pPr>
+          </w:p>
+          <w:p>
+            <w:pPr>
+              <w:rPr>
+                <w:lang w:val="en-GB"/>
+              </w:rPr>
+            </w:pPr>
+            <w:r>
+              <w:rPr>
+                <w:lang w:val="en-GB"/>
+              </w:rPr>
+              <w:t xml:space="preserve">                                                                           Done</w:t>
+            </w:r>
+          </w:p>
         </w:tc>
         <w:tc>
           <w:tcPr>
@@ -838,14 +872,12 @@
               </w:rPr>
               <w:t xml:space="preserve"> </w:t>
             </w:r>
-            <w:proofErr w:type="spellStart"/>
-            <w:r>
-              <w:rPr>
-                <w:lang w:val="en-GB"/>
-              </w:rPr>
-              <w:t>url</w:t>
-            </w:r>
-            <w:proofErr w:type="spellEnd"/>
+            <w:r>
+              <w:rPr>
+                <w:lang w:val="en-GB"/>
+              </w:rPr>
+              <w:t>URL</w:t>
+            </w:r>
           </w:p>
           <w:p>
             <w:pPr>
@@ -1387,7 +1419,6 @@
               <w:t>(</w:t>
             </w:r>
             <w:proofErr w:type="spellStart"/>
-            <w:proofErr w:type="gramStart"/>
             <w:r>
               <w:rPr>
                 <w:color w:val="FF0000"/>
@@ -1401,15 +1432,7 @@
                 <w:color w:val="FF0000"/>
                 <w:lang w:val="en-GB"/>
               </w:rPr>
-              <w:t xml:space="preserve"> ,wallet</w:t>
-            </w:r>
-            <w:proofErr w:type="gramEnd"/>
-            <w:r>
-              <w:rPr>
-                <w:color w:val="FF0000"/>
-                <w:lang w:val="en-GB"/>
-              </w:rPr>
-              <w:t>)</w:t>
+              <w:t xml:space="preserve"> ,wallet)</w:t>
             </w:r>
           </w:p>
           <w:p>

</xml_diff>

<commit_message>
completeting veg/non veg filter option in front and admin
</commit_message>
<xml_diff>
--- a/readMe files/Project Plan FOODKA.docx
+++ b/readMe files/Project Plan FOODKA.docx
@@ -952,13 +952,6 @@
               </w:rPr>
               <w:t>3.top menu add to cart Management</w:t>
             </w:r>
-          </w:p>
-          <w:p>
-            <w:pPr>
-              <w:rPr>
-                <w:lang w:val="en-GB"/>
-              </w:rPr>
-            </w:pPr>
           </w:p>
           <w:p>
             <w:pPr>

</xml_diff>

<commit_message>
complete add to cart top menu functionality
</commit_message>
<xml_diff>
--- a/readMe files/Project Plan FOODKA.docx
+++ b/readMe files/Project Plan FOODKA.docx
@@ -907,6 +907,70 @@
                 <w:lang w:val="en-GB"/>
               </w:rPr>
               <w:t>5</w:t>
+            </w:r>
+            <w:r>
+              <w:rPr>
+                <w:lang w:val="en-GB"/>
+              </w:rPr>
+              <w:t xml:space="preserve">       </w:t>
+            </w:r>
+          </w:p>
+          <w:p>
+            <w:pPr>
+              <w:rPr>
+                <w:lang w:val="en-GB"/>
+              </w:rPr>
+            </w:pPr>
+          </w:p>
+          <w:p>
+            <w:pPr>
+              <w:rPr>
+                <w:lang w:val="en-GB"/>
+              </w:rPr>
+            </w:pPr>
+          </w:p>
+          <w:p>
+            <w:pPr>
+              <w:rPr>
+                <w:lang w:val="en-GB"/>
+              </w:rPr>
+            </w:pPr>
+          </w:p>
+          <w:p>
+            <w:pPr>
+              <w:rPr>
+                <w:lang w:val="en-GB"/>
+              </w:rPr>
+            </w:pPr>
+            <w:r>
+              <w:rPr>
+                <w:lang w:val="en-GB"/>
+              </w:rPr>
+              <w:t xml:space="preserve">                                                                    </w:t>
+            </w:r>
+            <w:r>
+              <w:rPr>
+                <w:lang w:val="en-GB"/>
+              </w:rPr>
+              <w:t xml:space="preserve">   </w:t>
+            </w:r>
+            <w:r>
+              <w:rPr>
+                <w:lang w:val="en-GB"/>
+              </w:rPr>
+              <w:t xml:space="preserve"> </w:t>
+            </w:r>
+            <w:r>
+              <w:rPr>
+                <w:lang w:val="en-GB"/>
+              </w:rPr>
+              <w:t xml:space="preserve"> </w:t>
+            </w:r>
+            <w:r>
+              <w:rPr>
+                <w:lang w:val="en-GB"/>
+              </w:rPr>
+              <w:t xml:space="preserve"> Done</w:t>
             </w:r>
           </w:p>
         </w:tc>

</xml_diff>

<commit_message>
completing cart and checkout page
</commit_message>
<xml_diff>
--- a/readMe files/Project Plan FOODKA.docx
+++ b/readMe files/Project Plan FOODKA.docx
@@ -332,6 +332,12 @@
               <w:rPr>
                 <w:lang w:val="en-GB"/>
               </w:rPr>
+              <w:t xml:space="preserve">   </w:t>
+            </w:r>
+            <w:r>
+              <w:rPr>
+                <w:lang w:val="en-GB"/>
+              </w:rPr>
               <w:t>Done</w:t>
             </w:r>
             <w:r>
@@ -485,7 +491,19 @@
               <w:rPr>
                 <w:lang w:val="en-GB"/>
               </w:rPr>
-              <w:t xml:space="preserve">                      </w:t>
+              <w:t xml:space="preserve">                     </w:t>
+            </w:r>
+            <w:r>
+              <w:rPr>
+                <w:lang w:val="en-GB"/>
+              </w:rPr>
+              <w:t xml:space="preserve"> </w:t>
+            </w:r>
+            <w:r>
+              <w:rPr>
+                <w:lang w:val="en-GB"/>
+              </w:rPr>
+              <w:t xml:space="preserve"> </w:t>
             </w:r>
             <w:r>
               <w:rPr>
@@ -593,7 +611,19 @@
               <w:rPr>
                 <w:lang w:val="en-GB"/>
               </w:rPr>
-              <w:t xml:space="preserve">                                                                             Done</w:t>
+              <w:t xml:space="preserve">                                                                             </w:t>
+            </w:r>
+            <w:r>
+              <w:rPr>
+                <w:lang w:val="en-GB"/>
+              </w:rPr>
+              <w:t xml:space="preserve"> </w:t>
+            </w:r>
+            <w:r>
+              <w:rPr>
+                <w:lang w:val="en-GB"/>
+              </w:rPr>
+              <w:t>Done</w:t>
             </w:r>
           </w:p>
         </w:tc>
@@ -752,7 +782,19 @@
               <w:rPr>
                 <w:lang w:val="en-GB"/>
               </w:rPr>
-              <w:t xml:space="preserve">                                                                           Done</w:t>
+              <w:t xml:space="preserve">                                                                          </w:t>
+            </w:r>
+            <w:r>
+              <w:rPr>
+                <w:lang w:val="en-GB"/>
+              </w:rPr>
+              <w:t xml:space="preserve">  </w:t>
+            </w:r>
+            <w:r>
+              <w:rPr>
+                <w:lang w:val="en-GB"/>
+              </w:rPr>
+              <w:t xml:space="preserve"> Done</w:t>
             </w:r>
           </w:p>
         </w:tc>
@@ -958,6 +1000,12 @@
               <w:rPr>
                 <w:lang w:val="en-GB"/>
               </w:rPr>
+              <w:t xml:space="preserve">  </w:t>
+            </w:r>
+            <w:r>
+              <w:rPr>
+                <w:lang w:val="en-GB"/>
+              </w:rPr>
               <w:t xml:space="preserve"> </w:t>
             </w:r>
             <w:r>
@@ -970,7 +1018,19 @@
               <w:rPr>
                 <w:lang w:val="en-GB"/>
               </w:rPr>
-              <w:t xml:space="preserve"> Done</w:t>
+              <w:t xml:space="preserve"> </w:t>
+            </w:r>
+            <w:r>
+              <w:rPr>
+                <w:lang w:val="en-GB"/>
+              </w:rPr>
+              <w:t xml:space="preserve"> </w:t>
+            </w:r>
+            <w:r>
+              <w:rPr>
+                <w:lang w:val="en-GB"/>
+              </w:rPr>
+              <w:t>Done</w:t>
             </w:r>
           </w:p>
         </w:tc>
@@ -1476,6 +1536,7 @@
               <w:t>(</w:t>
             </w:r>
             <w:proofErr w:type="spellStart"/>
+            <w:proofErr w:type="gramStart"/>
             <w:r>
               <w:rPr>
                 <w:color w:val="FF0000"/>
@@ -1489,7 +1550,15 @@
                 <w:color w:val="FF0000"/>
                 <w:lang w:val="en-GB"/>
               </w:rPr>
-              <w:t xml:space="preserve"> ,wallet)</w:t>
+              <w:t xml:space="preserve"> ,wallet</w:t>
+            </w:r>
+            <w:proofErr w:type="gramEnd"/>
+            <w:r>
+              <w:rPr>
+                <w:color w:val="FF0000"/>
+                <w:lang w:val="en-GB"/>
+              </w:rPr>
+              <w:t>)</w:t>
             </w:r>
           </w:p>
           <w:p>

</xml_diff>

<commit_message>
completing user profile page,change password and creating admin order master
</commit_message>
<xml_diff>
--- a/readMe files/Project Plan FOODKA.docx
+++ b/readMe files/Project Plan FOODKA.docx
@@ -1136,6 +1136,58 @@
               <w:t>6</w:t>
             </w:r>
           </w:p>
+          <w:p>
+            <w:pPr>
+              <w:rPr>
+                <w:lang w:val="en-GB"/>
+              </w:rPr>
+            </w:pPr>
+            <w:r>
+              <w:rPr>
+                <w:lang w:val="en-GB"/>
+              </w:rPr>
+              <w:t xml:space="preserve">                                                     </w:t>
+            </w:r>
+          </w:p>
+          <w:p>
+            <w:pPr>
+              <w:rPr>
+                <w:lang w:val="en-GB"/>
+              </w:rPr>
+            </w:pPr>
+            <w:r>
+              <w:rPr>
+                <w:lang w:val="en-GB"/>
+              </w:rPr>
+              <w:t xml:space="preserve">                                                                                   </w:t>
+            </w:r>
+          </w:p>
+          <w:p>
+            <w:pPr>
+              <w:rPr>
+                <w:lang w:val="en-GB"/>
+              </w:rPr>
+            </w:pPr>
+            <w:r>
+              <w:rPr>
+                <w:lang w:val="en-GB"/>
+              </w:rPr>
+              <w:t xml:space="preserve">                                                                                                 </w:t>
+            </w:r>
+          </w:p>
+          <w:p>
+            <w:pPr>
+              <w:rPr>
+                <w:lang w:val="en-GB"/>
+              </w:rPr>
+            </w:pPr>
+            <w:r>
+              <w:rPr>
+                <w:lang w:val="en-GB"/>
+              </w:rPr>
+              <w:t xml:space="preserve">                                                                          Done</w:t>
+            </w:r>
+          </w:p>
         </w:tc>
         <w:tc>
           <w:tcPr>
@@ -1533,32 +1585,7 @@
                 <w:color w:val="FF0000"/>
                 <w:lang w:val="en-GB"/>
               </w:rPr>
-              <w:t>(</w:t>
-            </w:r>
-            <w:proofErr w:type="spellStart"/>
-            <w:proofErr w:type="gramStart"/>
-            <w:r>
-              <w:rPr>
-                <w:color w:val="FF0000"/>
-                <w:lang w:val="en-GB"/>
-              </w:rPr>
-              <w:t>Bkash</w:t>
-            </w:r>
-            <w:proofErr w:type="spellEnd"/>
-            <w:r>
-              <w:rPr>
-                <w:color w:val="FF0000"/>
-                <w:lang w:val="en-GB"/>
-              </w:rPr>
-              <w:t xml:space="preserve"> ,wallet</w:t>
-            </w:r>
-            <w:proofErr w:type="gramEnd"/>
-            <w:r>
-              <w:rPr>
-                <w:color w:val="FF0000"/>
-                <w:lang w:val="en-GB"/>
-              </w:rPr>
-              <w:t>)</w:t>
+              <w:t>(Bkash ,wallet)</w:t>
             </w:r>
           </w:p>
           <w:p>

</xml_diff>

<commit_message>
compLETE pdf checkout order history
</commit_message>
<xml_diff>
--- a/readMe files/Project Plan FOODKA.docx
+++ b/readMe files/Project Plan FOODKA.docx
@@ -1044,6 +1044,13 @@
                 <w:lang w:val="en-GB"/>
               </w:rPr>
             </w:pPr>
+          </w:p>
+          <w:p>
+            <w:pPr>
+              <w:rPr>
+                <w:lang w:val="en-GB"/>
+              </w:rPr>
+            </w:pPr>
             <w:r>
               <w:rPr>
                 <w:lang w:val="en-GB"/>
@@ -1076,13 +1083,6 @@
               </w:rPr>
               <w:t>3.top menu add to cart Management</w:t>
             </w:r>
-          </w:p>
-          <w:p>
-            <w:pPr>
-              <w:rPr>
-                <w:lang w:val="en-GB"/>
-              </w:rPr>
-            </w:pPr>
           </w:p>
           <w:p>
             <w:pPr>
@@ -1288,11 +1288,69 @@
               <w:t>7</w:t>
             </w:r>
           </w:p>
+          <w:p>
+            <w:pPr>
+              <w:rPr>
+                <w:lang w:val="en-GB"/>
+              </w:rPr>
+            </w:pPr>
+          </w:p>
+          <w:p>
+            <w:pPr>
+              <w:rPr>
+                <w:lang w:val="en-GB"/>
+              </w:rPr>
+            </w:pPr>
+            <w:r>
+              <w:rPr>
+                <w:lang w:val="en-GB"/>
+              </w:rPr>
+              <w:t xml:space="preserve">                                                                       </w:t>
+            </w:r>
+          </w:p>
+          <w:p>
+            <w:pPr>
+              <w:rPr>
+                <w:lang w:val="en-GB"/>
+              </w:rPr>
+            </w:pPr>
+            <w:r>
+              <w:rPr>
+                <w:lang w:val="en-GB"/>
+              </w:rPr>
+              <w:t xml:space="preserve">                                                                       </w:t>
+            </w:r>
+            <w:r>
+              <w:rPr>
+                <w:lang w:val="en-GB"/>
+              </w:rPr>
+              <w:t xml:space="preserve">  </w:t>
+            </w:r>
+            <w:r>
+              <w:rPr>
+                <w:lang w:val="en-GB"/>
+              </w:rPr>
+              <w:t xml:space="preserve"> </w:t>
+            </w:r>
+            <w:r>
+              <w:rPr>
+                <w:lang w:val="en-GB"/>
+              </w:rPr>
+              <w:t>Done</w:t>
+            </w:r>
+          </w:p>
         </w:tc>
         <w:tc>
           <w:tcPr>
             <w:tcW w:w="4675" w:type="dxa"/>
           </w:tcPr>
+          <w:p>
+            <w:pPr>
+              <w:rPr>
+                <w:lang w:val="en-GB"/>
+              </w:rPr>
+            </w:pPr>
+          </w:p>
           <w:p>
             <w:pPr>
               <w:rPr>
@@ -1585,7 +1643,23 @@
                 <w:color w:val="FF0000"/>
                 <w:lang w:val="en-GB"/>
               </w:rPr>
-              <w:t>(Bkash ,wallet)</w:t>
+              <w:t>(</w:t>
+            </w:r>
+            <w:proofErr w:type="spellStart"/>
+            <w:r>
+              <w:rPr>
+                <w:color w:val="FF0000"/>
+                <w:lang w:val="en-GB"/>
+              </w:rPr>
+              <w:t>Bkash</w:t>
+            </w:r>
+            <w:proofErr w:type="spellEnd"/>
+            <w:r>
+              <w:rPr>
+                <w:color w:val="FF0000"/>
+                <w:lang w:val="en-GB"/>
+              </w:rPr>
+              <w:t xml:space="preserve"> ,wallet)</w:t>
             </w:r>
           </w:p>
           <w:p>

</xml_diff>

<commit_message>
completing delivery boy profile integration
</commit_message>
<xml_diff>
--- a/readMe files/Project Plan FOODKA.docx
+++ b/readMe files/Project Plan FOODKA.docx
@@ -1476,7 +1476,19 @@
               <w:rPr>
                 <w:lang w:val="en-GB"/>
               </w:rPr>
-              <w:t xml:space="preserve">  </w:t>
+              <w:t xml:space="preserve"> </w:t>
+            </w:r>
+            <w:r>
+              <w:rPr>
+                <w:lang w:val="en-GB"/>
+              </w:rPr>
+              <w:t xml:space="preserve"> </w:t>
+            </w:r>
+            <w:r>
+              <w:rPr>
+                <w:lang w:val="en-GB"/>
+              </w:rPr>
+              <w:t xml:space="preserve"> </w:t>
             </w:r>
             <w:r>
               <w:rPr>
@@ -1585,6 +1597,47 @@
               <w:t>9-11</w:t>
             </w:r>
           </w:p>
+          <w:p>
+            <w:pPr>
+              <w:rPr>
+                <w:lang w:val="en-GB"/>
+              </w:rPr>
+            </w:pPr>
+          </w:p>
+          <w:p>
+            <w:pPr>
+              <w:rPr>
+                <w:lang w:val="en-GB"/>
+              </w:rPr>
+            </w:pPr>
+          </w:p>
+          <w:p>
+            <w:pPr>
+              <w:rPr>
+                <w:lang w:val="en-GB"/>
+              </w:rPr>
+            </w:pPr>
+          </w:p>
+          <w:p>
+            <w:pPr>
+              <w:rPr>
+                <w:lang w:val="en-GB"/>
+              </w:rPr>
+            </w:pPr>
+          </w:p>
+          <w:p>
+            <w:pPr>
+              <w:rPr>
+                <w:lang w:val="en-GB"/>
+              </w:rPr>
+            </w:pPr>
+            <w:r>
+              <w:rPr>
+                <w:lang w:val="en-GB"/>
+              </w:rPr>
+              <w:t xml:space="preserve">                                                                        Done</w:t>
+            </w:r>
+          </w:p>
         </w:tc>
         <w:tc>
           <w:tcPr>
@@ -1667,29 +1720,56 @@
                 <w:color w:val="FF0000"/>
                 <w:lang w:val="en-GB"/>
               </w:rPr>
-              <w:t>5.Payment gateway integration</w:t>
+              <w:t xml:space="preserve">5.Payment gateway </w:t>
             </w:r>
             <w:r>
               <w:rPr>
                 <w:color w:val="FF0000"/>
                 <w:lang w:val="en-GB"/>
               </w:rPr>
+              <w:t>integration (</w:t>
+            </w:r>
+            <w:r>
+              <w:rPr>
+                <w:color w:val="FF0000"/>
+                <w:lang w:val="en-GB"/>
+              </w:rPr>
+              <w:t>Bikash</w:t>
+            </w:r>
+            <w:r>
+              <w:rPr>
+                <w:color w:val="FF0000"/>
+                <w:lang w:val="en-GB"/>
+              </w:rPr>
+              <w:t>/stripe/</w:t>
+            </w:r>
+            <w:r>
+              <w:rPr>
+                <w:color w:val="FF0000"/>
+                <w:lang w:val="en-GB"/>
+              </w:rPr>
+              <w:t>PayPal</w:t>
+            </w:r>
+            <w:r>
+              <w:rPr>
+                <w:color w:val="FF0000"/>
+                <w:lang w:val="en-GB"/>
+              </w:rPr>
+              <w:t>)</w:t>
+            </w:r>
+            <w:r>
+              <w:rPr>
+                <w:color w:val="FF0000"/>
+                <w:lang w:val="en-GB"/>
+              </w:rPr>
+              <w:t xml:space="preserve"> </w:t>
+            </w:r>
+            <w:r>
+              <w:rPr>
+                <w:color w:val="FF0000"/>
+                <w:lang w:val="en-GB"/>
+              </w:rPr>
               <w:t>(**trying)</w:t>
-            </w:r>
-          </w:p>
-          <w:p>
-            <w:pPr>
-              <w:rPr>
-                <w:color w:val="FF0000"/>
-                <w:lang w:val="en-GB"/>
-              </w:rPr>
-            </w:pPr>
-            <w:r>
-              <w:rPr>
-                <w:color w:val="FF0000"/>
-                <w:lang w:val="en-GB"/>
-              </w:rPr>
-              <w:t>(Bkash ,wallet)</w:t>
             </w:r>
           </w:p>
           <w:p>
@@ -1806,29 +1886,42 @@
               </w:rPr>
               <w:t xml:space="preserve">4.Admin wallet/add money </w:t>
             </w:r>
-          </w:p>
-          <w:p>
-            <w:pPr>
+            <w:r>
               <w:rPr>
                 <w:color w:val="FF0000"/>
                 <w:lang w:val="en-GB"/>
               </w:rPr>
-            </w:pPr>
-            <w:r>
+              <w:t>(**trying)</w:t>
+            </w:r>
+          </w:p>
+          <w:p>
+            <w:pPr>
               <w:rPr>
                 <w:color w:val="FF0000"/>
                 <w:lang w:val="en-GB"/>
               </w:rPr>
+            </w:pPr>
+            <w:r>
+              <w:rPr>
+                <w:color w:val="FF0000"/>
+                <w:lang w:val="en-GB"/>
+              </w:rPr>
               <w:t>5.Referral Code Integration</w:t>
             </w:r>
-          </w:p>
-          <w:p>
-            <w:pPr>
+            <w:r>
               <w:rPr>
                 <w:color w:val="FF0000"/>
                 <w:lang w:val="en-GB"/>
               </w:rPr>
-            </w:pPr>
+              <w:t xml:space="preserve"> </w:t>
+            </w:r>
+            <w:r>
+              <w:rPr>
+                <w:color w:val="FF0000"/>
+                <w:lang w:val="en-GB"/>
+              </w:rPr>
+              <w:t>(**trying)</w:t>
+            </w:r>
           </w:p>
           <w:p>
             <w:pPr>

</xml_diff>

<commit_message>
completing cancel order function in front and admin section and search functionalitites
</commit_message>
<xml_diff>
--- a/readMe files/Project Plan FOODKA.docx
+++ b/readMe files/Project Plan FOODKA.docx
@@ -1820,6 +1820,33 @@
                 <w:lang w:val="en-GB"/>
               </w:rPr>
               <w:t>12</w:t>
+            </w:r>
+          </w:p>
+          <w:p>
+            <w:pPr>
+              <w:rPr>
+                <w:lang w:val="en-GB"/>
+              </w:rPr>
+            </w:pPr>
+          </w:p>
+          <w:p>
+            <w:pPr>
+              <w:rPr>
+                <w:lang w:val="en-GB"/>
+              </w:rPr>
+            </w:pPr>
+          </w:p>
+          <w:p>
+            <w:pPr>
+              <w:rPr>
+                <w:lang w:val="en-GB"/>
+              </w:rPr>
+            </w:pPr>
+            <w:r>
+              <w:rPr>
+                <w:lang w:val="en-GB"/>
+              </w:rPr>
+              <w:t xml:space="preserve">                                                                         Done</w:t>
             </w:r>
           </w:p>
         </w:tc>

</xml_diff>

<commit_message>
delivery boy gets notification and information modify
</commit_message>
<xml_diff>
--- a/readMe files/Project Plan FOODKA.docx
+++ b/readMe files/Project Plan FOODKA.docx
@@ -1974,6 +1974,32 @@
           <w:lang w:val="en-GB"/>
         </w:rPr>
       </w:pPr>
+      <w:r>
+        <w:rPr>
+          <w:lang w:val="en-GB"/>
+        </w:rPr>
+        <w:t>EXTRA:</w:t>
+      </w:r>
+    </w:p>
+    <w:p>
+      <w:pPr>
+        <w:rPr>
+          <w:lang w:val="en-GB"/>
+        </w:rPr>
+      </w:pPr>
+    </w:p>
+    <w:p>
+      <w:pPr>
+        <w:rPr>
+          <w:lang w:val="en-GB"/>
+        </w:rPr>
+      </w:pPr>
+      <w:r>
+        <w:rPr>
+          <w:lang w:val="en-GB"/>
+        </w:rPr>
+        <w:t>DELIVERY BOY GETS NOTIFICATION EMAIL    -DONE</w:t>
+      </w:r>
     </w:p>
     <w:p>
       <w:pPr>

</xml_diff>

<commit_message>
adding wallet amount system for registration
</commit_message>
<xml_diff>
--- a/readMe files/Project Plan FOODKA.docx
+++ b/readMe files/Project Plan FOODKA.docx
@@ -1791,6 +1791,18 @@
                 <w:lang w:val="en-GB"/>
               </w:rPr>
             </w:pPr>
+            <w:r>
+              <w:rPr>
+                <w:lang w:val="en-GB"/>
+              </w:rPr>
+              <w:t>7.</w:t>
+            </w:r>
+            <w:r>
+              <w:rPr>
+                <w:lang w:val="en-GB"/>
+              </w:rPr>
+              <w:t xml:space="preserve">Delivery boy order  notification </w:t>
+            </w:r>
           </w:p>
           <w:p>
             <w:pPr>
@@ -1967,39 +1979,6 @@
           <w:lang w:val="en-GB"/>
         </w:rPr>
       </w:pPr>
-    </w:p>
-    <w:p>
-      <w:pPr>
-        <w:rPr>
-          <w:lang w:val="en-GB"/>
-        </w:rPr>
-      </w:pPr>
-      <w:r>
-        <w:rPr>
-          <w:lang w:val="en-GB"/>
-        </w:rPr>
-        <w:t>EXTRA:</w:t>
-      </w:r>
-    </w:p>
-    <w:p>
-      <w:pPr>
-        <w:rPr>
-          <w:lang w:val="en-GB"/>
-        </w:rPr>
-      </w:pPr>
-    </w:p>
-    <w:p>
-      <w:pPr>
-        <w:rPr>
-          <w:lang w:val="en-GB"/>
-        </w:rPr>
-      </w:pPr>
-      <w:r>
-        <w:rPr>
-          <w:lang w:val="en-GB"/>
-        </w:rPr>
-        <w:t>DELIVERY BOY GETS NOTIFICATION EMAIL    -DONE</w:t>
-      </w:r>
     </w:p>
     <w:p>
       <w:pPr>

</xml_diff>

<commit_message>
admin adding user on wallet money
</commit_message>
<xml_diff>
--- a/readMe files/Project Plan FOODKA.docx
+++ b/readMe files/Project Plan FOODKA.docx
@@ -1801,7 +1801,21 @@
               <w:rPr>
                 <w:lang w:val="en-GB"/>
               </w:rPr>
-              <w:t xml:space="preserve">Delivery boy order  notification </w:t>
+              <w:t xml:space="preserve">Delivery boy </w:t>
+            </w:r>
+            <w:proofErr w:type="gramStart"/>
+            <w:r>
+              <w:rPr>
+                <w:lang w:val="en-GB"/>
+              </w:rPr>
+              <w:t>order  notification</w:t>
+            </w:r>
+            <w:proofErr w:type="gramEnd"/>
+            <w:r>
+              <w:rPr>
+                <w:lang w:val="en-GB"/>
+              </w:rPr>
+              <w:t xml:space="preserve"> </w:t>
             </w:r>
           </w:p>
           <w:p>
@@ -1914,6 +1928,21 @@
           <w:p>
             <w:pPr>
               <w:rPr>
+                <w:color w:val="000000" w:themeColor="text1"/>
+                <w:lang w:val="en-GB"/>
+              </w:rPr>
+            </w:pPr>
+            <w:r>
+              <w:rPr>
+                <w:color w:val="000000" w:themeColor="text1"/>
+                <w:lang w:val="en-GB"/>
+              </w:rPr>
+              <w:t xml:space="preserve">4.Admin wallet/add money </w:t>
+            </w:r>
+          </w:p>
+          <w:p>
+            <w:pPr>
+              <w:rPr>
                 <w:color w:val="FF0000"/>
                 <w:lang w:val="en-GB"/>
               </w:rPr>
@@ -1923,13 +1952,20 @@
                 <w:color w:val="FF0000"/>
                 <w:lang w:val="en-GB"/>
               </w:rPr>
-              <w:t xml:space="preserve">4.Admin wallet/add money </w:t>
+              <w:t>5.Referral Code Integration</w:t>
             </w:r>
             <w:r>
               <w:rPr>
                 <w:color w:val="FF0000"/>
                 <w:lang w:val="en-GB"/>
               </w:rPr>
+              <w:t xml:space="preserve"> </w:t>
+            </w:r>
+            <w:r>
+              <w:rPr>
+                <w:color w:val="FF0000"/>
+                <w:lang w:val="en-GB"/>
+              </w:rPr>
               <w:t>(**trying)</w:t>
             </w:r>
           </w:p>
@@ -1945,14 +1981,7 @@
                 <w:color w:val="FF0000"/>
                 <w:lang w:val="en-GB"/>
               </w:rPr>
-              <w:t>5.Referral Code Integration</w:t>
-            </w:r>
-            <w:r>
-              <w:rPr>
-                <w:color w:val="FF0000"/>
-                <w:lang w:val="en-GB"/>
-              </w:rPr>
-              <w:t xml:space="preserve"> </w:t>
+              <w:t>6.wallet recharge by payment gateway</w:t>
             </w:r>
             <w:r>
               <w:rPr>

</xml_diff>

<commit_message>
payment card and recharge
</commit_message>
<xml_diff>
--- a/readMe files/Project Plan FOODKA.docx
+++ b/readMe files/Project Plan FOODKA.docx
@@ -105,10 +105,7 @@
               <w:jc w:val="center"/>
             </w:pPr>
             <w:r>
-              <w:t xml:space="preserve">                                                                </w:t>
-            </w:r>
-            <w:r>
-              <w:t xml:space="preserve">            Done                                           </w:t>
+              <w:t xml:space="preserve">                                                                            Done                                           </w:t>
             </w:r>
           </w:p>
         </w:tc>
@@ -255,10 +252,7 @@
           <w:p/>
           <w:p>
             <w:r>
-              <w:t xml:space="preserve">               </w:t>
-            </w:r>
-            <w:r>
-              <w:t xml:space="preserve">                                                              Done</w:t>
+              <w:t xml:space="preserve">                                                                             Done</w:t>
             </w:r>
           </w:p>
         </w:tc>
@@ -372,10 +366,7 @@
           </w:p>
           <w:p>
             <w:r>
-              <w:t xml:space="preserve">                                                    </w:t>
-            </w:r>
-            <w:r>
-              <w:t xml:space="preserve"> </w:t>
+              <w:t xml:space="preserve">                                                     </w:t>
             </w:r>
           </w:p>
           <w:p>
@@ -487,10 +478,7 @@
           <w:p/>
           <w:p>
             <w:r>
-              <w:t xml:space="preserve">                                        </w:t>
-            </w:r>
-            <w:r>
-              <w:t xml:space="preserve">                                  Done</w:t>
+              <w:t xml:space="preserve">                                                                          Done</w:t>
             </w:r>
           </w:p>
         </w:tc>
@@ -601,23 +589,29 @@
               </w:rPr>
             </w:pPr>
             <w:r>
-              <w:rPr>
-                <w:color w:val="FF0000"/>
-              </w:rPr>
-              <w:t>5.Payment gateway integration (Bikash/stripe/PayPal) (**trying)</w:t>
-            </w:r>
-          </w:p>
-          <w:p>
-            <w:r>
-              <w:t>6.Deliv</w:t>
-            </w:r>
-            <w:r>
-              <w:t>ery boy integration</w:t>
-            </w:r>
-          </w:p>
-          <w:p>
-            <w:r>
-              <w:t xml:space="preserve">7.Delivery boy order  notification </w:t>
+              <w:t>5.Payment gateway integration (Bikash/stripe/PayPal) (**</w:t>
+            </w:r>
+            <w:r>
+              <w:t>stripe done</w:t>
+            </w:r>
+            <w:r>
+              <w:t>)</w:t>
+            </w:r>
+          </w:p>
+          <w:p>
+            <w:r>
+              <w:t>6.Delivery boy integration</w:t>
+            </w:r>
+          </w:p>
+          <w:p>
+            <w:r>
+              <w:t xml:space="preserve">7.Delivery boy </w:t>
+            </w:r>
+            <w:r>
+              <w:t>order notification</w:t>
+            </w:r>
+            <w:r>
+              <w:t xml:space="preserve"> </w:t>
             </w:r>
           </w:p>
           <w:p/>
@@ -703,16 +697,14 @@
             </w:r>
           </w:p>
           <w:p>
-            <w:pPr>
-              <w:rPr>
-                <w:color w:val="FF0000"/>
-              </w:rPr>
-            </w:pPr>
-            <w:r>
-              <w:rPr>
-                <w:color w:val="FF0000"/>
-              </w:rPr>
-              <w:t>6.wallet recharge by the payment gateway(**trying)</w:t>
+            <w:r>
+              <w:t>6.wallet recharge by the payment gateway(**</w:t>
+            </w:r>
+            <w:r>
+              <w:t>stripe</w:t>
+            </w:r>
+            <w:r>
+              <w:t>)</w:t>
             </w:r>
           </w:p>
           <w:p>

</xml_diff>